<commit_message>
CIERRE 24 SEPT 2021
</commit_message>
<xml_diff>
--- a/01 DOCUEMENTOS/PAP FIS CENTRAL  2021.docx
+++ b/01 DOCUEMENTOS/PAP FIS CENTRAL  2021.docx
@@ -12,8 +12,15 @@
         <w:rPr>
           <w:sz w:val="40"/>
         </w:rPr>
-        <w:t>11 DE AGOSTO 2021</w:t>
-      </w:r>
+        <w:t>24 DE SEPTIEMBRE  2021</w:t>
+      </w:r>
+    </w:p>
+    <w:p>
+      <w:pPr>
+        <w:rPr>
+          <w:sz w:val="40"/>
+        </w:rPr>
+      </w:pPr>
     </w:p>
     <w:p>
       <w:pPr>
@@ -74,15 +81,22 @@
         <w:rPr>
           <w:sz w:val="40"/>
         </w:rPr>
-        <w:t>SALIDAS  #</w:t>
+        <w:t>REMISIONES  #</w:t>
       </w:r>
       <w:proofErr w:type="gramEnd"/>
       <w:r>
         <w:rPr>
           <w:sz w:val="40"/>
         </w:rPr>
-        <w:t xml:space="preserve">  0501 F   al   # 0750 F</w:t>
-      </w:r>
+        <w:t xml:space="preserve">  2501   al   2750</w:t>
+      </w:r>
+    </w:p>
+    <w:p>
+      <w:pPr>
+        <w:rPr>
+          <w:sz w:val="40"/>
+        </w:rPr>
+      </w:pPr>
     </w:p>
     <w:p>
       <w:pPr>
@@ -131,76 +145,246 @@
           <w:sz w:val="40"/>
         </w:rPr>
       </w:pPr>
-      <w:r>
-        <w:rPr>
-          <w:sz w:val="40"/>
-        </w:rPr>
-        <w:t>_______________________</w:t>
-      </w:r>
-    </w:p>
-    <w:p>
-      <w:pPr>
-        <w:rPr>
-          <w:sz w:val="40"/>
-        </w:rPr>
-      </w:pPr>
-      <w:r>
-        <w:rPr>
-          <w:sz w:val="40"/>
-        </w:rPr>
-        <w:t>KARINA MONARCA</w:t>
-      </w:r>
-    </w:p>
-    <w:p>
-      <w:pPr>
-        <w:rPr>
-          <w:sz w:val="40"/>
-        </w:rPr>
-      </w:pPr>
-    </w:p>
-    <w:p>
-      <w:pPr>
-        <w:rPr>
-          <w:sz w:val="40"/>
-        </w:rPr>
-      </w:pPr>
-    </w:p>
-    <w:p>
-      <w:pPr>
-        <w:rPr>
-          <w:sz w:val="40"/>
-        </w:rPr>
-      </w:pPr>
-    </w:p>
-    <w:p>
-      <w:pPr>
-        <w:rPr>
-          <w:sz w:val="40"/>
-        </w:rPr>
-      </w:pPr>
-    </w:p>
-    <w:p>
-      <w:pPr>
-        <w:rPr>
-          <w:sz w:val="40"/>
-        </w:rPr>
-      </w:pPr>
-    </w:p>
-    <w:p>
-      <w:pPr>
-        <w:rPr>
-          <w:sz w:val="40"/>
-        </w:rPr>
-      </w:pPr>
-    </w:p>
-    <w:p>
-      <w:pPr>
-        <w:rPr>
-          <w:sz w:val="40"/>
-        </w:rPr>
-      </w:pPr>
+    </w:p>
+    <w:p>
+      <w:pPr>
+        <w:rPr>
+          <w:sz w:val="40"/>
+        </w:rPr>
+      </w:pPr>
+      <w:r>
+        <w:rPr>
+          <w:sz w:val="40"/>
+        </w:rPr>
+        <w:t>______________________</w:t>
+      </w:r>
+    </w:p>
+    <w:p>
+      <w:pPr>
+        <w:rPr>
+          <w:sz w:val="40"/>
+        </w:rPr>
+      </w:pPr>
+      <w:r>
+        <w:rPr>
+          <w:sz w:val="40"/>
+        </w:rPr>
+        <w:t>Karina Monarca A</w:t>
+      </w:r>
       <w:bookmarkStart w:id="0" w:name="_GoBack"/>
       <w:bookmarkEnd w:id="0"/>
+    </w:p>
+    <w:p>
+      <w:pPr>
+        <w:rPr>
+          <w:sz w:val="40"/>
+        </w:rPr>
+      </w:pPr>
+    </w:p>
+    <w:p>
+      <w:pPr>
+        <w:rPr>
+          <w:sz w:val="40"/>
+        </w:rPr>
+      </w:pPr>
+    </w:p>
+    <w:p>
+      <w:pPr>
+        <w:rPr>
+          <w:sz w:val="40"/>
+        </w:rPr>
+      </w:pPr>
+      <w:r>
+        <w:rPr>
+          <w:sz w:val="40"/>
+        </w:rPr>
+        <w:t>11 DE AGOSTO 2021</w:t>
+      </w:r>
+    </w:p>
+    <w:p>
+      <w:pPr>
+        <w:rPr>
+          <w:sz w:val="40"/>
+        </w:rPr>
+      </w:pPr>
+    </w:p>
+    <w:p>
+      <w:pPr>
+        <w:rPr>
+          <w:sz w:val="40"/>
+        </w:rPr>
+      </w:pPr>
+    </w:p>
+    <w:p>
+      <w:pPr>
+        <w:rPr>
+          <w:sz w:val="40"/>
+        </w:rPr>
+      </w:pPr>
+      <w:r>
+        <w:rPr>
+          <w:sz w:val="40"/>
+        </w:rPr>
+        <w:t xml:space="preserve">CENTRAL </w:t>
+      </w:r>
+    </w:p>
+    <w:p>
+      <w:pPr>
+        <w:rPr>
+          <w:sz w:val="40"/>
+        </w:rPr>
+      </w:pPr>
+    </w:p>
+    <w:p>
+      <w:pPr>
+        <w:rPr>
+          <w:sz w:val="40"/>
+        </w:rPr>
+      </w:pPr>
+    </w:p>
+    <w:p>
+      <w:pPr>
+        <w:rPr>
+          <w:sz w:val="40"/>
+        </w:rPr>
+      </w:pPr>
+    </w:p>
+    <w:p>
+      <w:pPr>
+        <w:rPr>
+          <w:sz w:val="40"/>
+        </w:rPr>
+      </w:pPr>
+      <w:proofErr w:type="gramStart"/>
+      <w:r>
+        <w:rPr>
+          <w:sz w:val="40"/>
+        </w:rPr>
+        <w:t>SALIDAS  #</w:t>
+      </w:r>
+      <w:proofErr w:type="gramEnd"/>
+      <w:r>
+        <w:rPr>
+          <w:sz w:val="40"/>
+        </w:rPr>
+        <w:t xml:space="preserve">  0501 F   al   # 0750 F</w:t>
+      </w:r>
+    </w:p>
+    <w:p>
+      <w:pPr>
+        <w:rPr>
+          <w:sz w:val="40"/>
+        </w:rPr>
+      </w:pPr>
+    </w:p>
+    <w:p>
+      <w:pPr>
+        <w:rPr>
+          <w:sz w:val="40"/>
+        </w:rPr>
+      </w:pPr>
+    </w:p>
+    <w:p>
+      <w:pPr>
+        <w:rPr>
+          <w:sz w:val="40"/>
+        </w:rPr>
+      </w:pPr>
+    </w:p>
+    <w:p>
+      <w:pPr>
+        <w:rPr>
+          <w:sz w:val="40"/>
+        </w:rPr>
+      </w:pPr>
+      <w:r>
+        <w:rPr>
+          <w:sz w:val="40"/>
+        </w:rPr>
+        <w:t>RECIBIO</w:t>
+      </w:r>
+    </w:p>
+    <w:p>
+      <w:pPr>
+        <w:rPr>
+          <w:sz w:val="40"/>
+        </w:rPr>
+      </w:pPr>
+    </w:p>
+    <w:p>
+      <w:pPr>
+        <w:rPr>
+          <w:sz w:val="40"/>
+        </w:rPr>
+      </w:pPr>
+      <w:r>
+        <w:rPr>
+          <w:sz w:val="40"/>
+        </w:rPr>
+        <w:t>_______________________</w:t>
+      </w:r>
+    </w:p>
+    <w:p>
+      <w:pPr>
+        <w:rPr>
+          <w:sz w:val="40"/>
+        </w:rPr>
+      </w:pPr>
+      <w:r>
+        <w:rPr>
+          <w:sz w:val="40"/>
+        </w:rPr>
+        <w:t>KARINA MONARCA</w:t>
+      </w:r>
+    </w:p>
+    <w:p>
+      <w:pPr>
+        <w:rPr>
+          <w:sz w:val="40"/>
+        </w:rPr>
+      </w:pPr>
+    </w:p>
+    <w:p>
+      <w:pPr>
+        <w:rPr>
+          <w:sz w:val="40"/>
+        </w:rPr>
+      </w:pPr>
+    </w:p>
+    <w:p>
+      <w:pPr>
+        <w:rPr>
+          <w:sz w:val="40"/>
+        </w:rPr>
+      </w:pPr>
+    </w:p>
+    <w:p>
+      <w:pPr>
+        <w:rPr>
+          <w:sz w:val="40"/>
+        </w:rPr>
+      </w:pPr>
+    </w:p>
+    <w:p>
+      <w:pPr>
+        <w:rPr>
+          <w:sz w:val="40"/>
+        </w:rPr>
+      </w:pPr>
+    </w:p>
+    <w:p>
+      <w:pPr>
+        <w:rPr>
+          <w:sz w:val="40"/>
+        </w:rPr>
+      </w:pPr>
+    </w:p>
+    <w:p>
+      <w:pPr>
+        <w:rPr>
+          <w:sz w:val="40"/>
+        </w:rPr>
+      </w:pPr>
     </w:p>
     <w:p>
       <w:pPr>
@@ -713,7 +897,6 @@
         <w:rPr>
           <w:sz w:val="40"/>
         </w:rPr>
-        <w:lastRenderedPageBreak/>
         <w:t xml:space="preserve">SALIDAS </w:t>
       </w:r>
       <w:proofErr w:type="gramStart"/>
@@ -1261,7 +1444,6 @@
         <w:rPr>
           <w:sz w:val="40"/>
         </w:rPr>
-        <w:lastRenderedPageBreak/>
         <w:t xml:space="preserve">SALIDAS </w:t>
       </w:r>
       <w:proofErr w:type="gramStart"/>
@@ -1453,7 +1635,6 @@
         <w:rPr>
           <w:sz w:val="40"/>
         </w:rPr>
-        <w:lastRenderedPageBreak/>
         <w:t xml:space="preserve">REMISIONES </w:t>
       </w:r>
       <w:proofErr w:type="gramStart"/>
@@ -1638,6 +1819,7 @@
         <w:rPr>
           <w:sz w:val="40"/>
         </w:rPr>
+        <w:lastRenderedPageBreak/>
         <w:t xml:space="preserve">CENTRAL </w:t>
       </w:r>
     </w:p>
@@ -1828,7 +2010,6 @@
         <w:rPr>
           <w:sz w:val="40"/>
         </w:rPr>
-        <w:lastRenderedPageBreak/>
         <w:t xml:space="preserve">CENTRAL </w:t>
       </w:r>
     </w:p>
@@ -2497,6 +2678,36 @@
       <w:contextualSpacing/>
     </w:pPr>
   </w:style>
+  <w:style w:type="paragraph" w:styleId="Textodeglobo">
+    <w:name w:val="Balloon Text"/>
+    <w:basedOn w:val="Normal"/>
+    <w:link w:val="TextodegloboCar"/>
+    <w:uiPriority w:val="99"/>
+    <w:semiHidden/>
+    <w:unhideWhenUsed/>
+    <w:rsid w:val="00DF60AA"/>
+    <w:pPr>
+      <w:spacing w:after="0" w:line="240" w:lineRule="auto"/>
+    </w:pPr>
+    <w:rPr>
+      <w:rFonts w:ascii="Segoe UI" w:hAnsi="Segoe UI" w:cs="Segoe UI"/>
+      <w:sz w:val="18"/>
+      <w:szCs w:val="18"/>
+    </w:rPr>
+  </w:style>
+  <w:style w:type="character" w:customStyle="1" w:styleId="TextodegloboCar">
+    <w:name w:val="Texto de globo Car"/>
+    <w:basedOn w:val="Fuentedeprrafopredeter"/>
+    <w:link w:val="Textodeglobo"/>
+    <w:uiPriority w:val="99"/>
+    <w:semiHidden/>
+    <w:rsid w:val="00DF60AA"/>
+    <w:rPr>
+      <w:rFonts w:ascii="Segoe UI" w:hAnsi="Segoe UI" w:cs="Segoe UI"/>
+      <w:sz w:val="18"/>
+      <w:szCs w:val="18"/>
+    </w:rPr>
+  </w:style>
 </w:styles>
 </file>
 

</xml_diff>

<commit_message>
CIERRE DE 20 OCT 2021
</commit_message>
<xml_diff>
--- a/01 DOCUEMENTOS/PAP FIS CENTRAL  2021.docx
+++ b/01 DOCUEMENTOS/PAP FIS CENTRAL  2021.docx
@@ -12,41 +12,41 @@
         <w:rPr>
           <w:sz w:val="40"/>
         </w:rPr>
-        <w:t>24 DE SEPTIEMBRE  2021</w:t>
-      </w:r>
-    </w:p>
-    <w:p>
-      <w:pPr>
-        <w:rPr>
-          <w:sz w:val="40"/>
-        </w:rPr>
-      </w:pPr>
-    </w:p>
-    <w:p>
-      <w:pPr>
-        <w:rPr>
-          <w:sz w:val="40"/>
-        </w:rPr>
-      </w:pPr>
-    </w:p>
-    <w:p>
-      <w:pPr>
-        <w:rPr>
-          <w:sz w:val="40"/>
-        </w:rPr>
-      </w:pPr>
-    </w:p>
-    <w:p>
-      <w:pPr>
-        <w:rPr>
-          <w:sz w:val="40"/>
-        </w:rPr>
-      </w:pPr>
-      <w:r>
-        <w:rPr>
-          <w:sz w:val="40"/>
-        </w:rPr>
-        <w:t xml:space="preserve">CENTRAL </w:t>
+        <w:t>20 DE OCTUBRE 2021</w:t>
+      </w:r>
+    </w:p>
+    <w:p>
+      <w:pPr>
+        <w:rPr>
+          <w:sz w:val="40"/>
+        </w:rPr>
+      </w:pPr>
+    </w:p>
+    <w:p>
+      <w:pPr>
+        <w:rPr>
+          <w:sz w:val="40"/>
+        </w:rPr>
+      </w:pPr>
+    </w:p>
+    <w:p>
+      <w:pPr>
+        <w:rPr>
+          <w:sz w:val="40"/>
+        </w:rPr>
+      </w:pPr>
+    </w:p>
+    <w:p>
+      <w:pPr>
+        <w:rPr>
+          <w:sz w:val="40"/>
+        </w:rPr>
+      </w:pPr>
+      <w:r>
+        <w:rPr>
+          <w:sz w:val="40"/>
+        </w:rPr>
+        <w:t>CENTRAL</w:t>
       </w:r>
     </w:p>
     <w:p>
@@ -81,22 +81,15 @@
         <w:rPr>
           <w:sz w:val="40"/>
         </w:rPr>
-        <w:t>REMISIONES  #</w:t>
+        <w:t>SALIDAS  #</w:t>
       </w:r>
       <w:proofErr w:type="gramEnd"/>
       <w:r>
         <w:rPr>
           <w:sz w:val="40"/>
         </w:rPr>
-        <w:t xml:space="preserve">  2501   al   2750</w:t>
-      </w:r>
-    </w:p>
-    <w:p>
-      <w:pPr>
-        <w:rPr>
-          <w:sz w:val="40"/>
-        </w:rPr>
-      </w:pPr>
+        <w:t xml:space="preserve">  0751F  al  1000 F</w:t>
+      </w:r>
     </w:p>
     <w:p>
       <w:pPr>
@@ -145,34 +138,233 @@
           <w:sz w:val="40"/>
         </w:rPr>
       </w:pPr>
-    </w:p>
-    <w:p>
-      <w:pPr>
-        <w:rPr>
-          <w:sz w:val="40"/>
-        </w:rPr>
-      </w:pPr>
-      <w:r>
-        <w:rPr>
-          <w:sz w:val="40"/>
-        </w:rPr>
-        <w:t>______________________</w:t>
-      </w:r>
-    </w:p>
-    <w:p>
-      <w:pPr>
-        <w:rPr>
-          <w:sz w:val="40"/>
-        </w:rPr>
-      </w:pPr>
-      <w:r>
-        <w:rPr>
-          <w:sz w:val="40"/>
-        </w:rPr>
-        <w:t>Karina Monarca A</w:t>
-      </w:r>
+      <w:r>
+        <w:rPr>
+          <w:sz w:val="40"/>
+        </w:rPr>
+        <w:t>________________________</w:t>
+      </w:r>
+    </w:p>
+    <w:p>
+      <w:pPr>
+        <w:rPr>
+          <w:sz w:val="40"/>
+        </w:rPr>
+      </w:pPr>
+      <w:r>
+        <w:rPr>
+          <w:sz w:val="40"/>
+        </w:rPr>
+        <w:t>KARINA MONARCA</w:t>
+      </w:r>
+    </w:p>
+    <w:p>
+      <w:pPr>
+        <w:rPr>
+          <w:sz w:val="40"/>
+        </w:rPr>
+      </w:pPr>
+    </w:p>
+    <w:p>
+      <w:pPr>
+        <w:rPr>
+          <w:sz w:val="40"/>
+        </w:rPr>
+      </w:pPr>
+    </w:p>
+    <w:p>
+      <w:pPr>
+        <w:rPr>
+          <w:sz w:val="40"/>
+        </w:rPr>
+      </w:pPr>
+    </w:p>
+    <w:p>
+      <w:pPr>
+        <w:rPr>
+          <w:sz w:val="40"/>
+        </w:rPr>
+      </w:pPr>
       <w:bookmarkStart w:id="0" w:name="_GoBack"/>
       <w:bookmarkEnd w:id="0"/>
+    </w:p>
+    <w:p>
+      <w:pPr>
+        <w:rPr>
+          <w:sz w:val="40"/>
+        </w:rPr>
+      </w:pPr>
+    </w:p>
+    <w:p>
+      <w:pPr>
+        <w:rPr>
+          <w:sz w:val="40"/>
+        </w:rPr>
+      </w:pPr>
+      <w:r>
+        <w:rPr>
+          <w:sz w:val="40"/>
+        </w:rPr>
+        <w:t>24 DE SEPTIEMBRE  2021</w:t>
+      </w:r>
+    </w:p>
+    <w:p>
+      <w:pPr>
+        <w:rPr>
+          <w:sz w:val="40"/>
+        </w:rPr>
+      </w:pPr>
+    </w:p>
+    <w:p>
+      <w:pPr>
+        <w:rPr>
+          <w:sz w:val="40"/>
+        </w:rPr>
+      </w:pPr>
+    </w:p>
+    <w:p>
+      <w:pPr>
+        <w:rPr>
+          <w:sz w:val="40"/>
+        </w:rPr>
+      </w:pPr>
+    </w:p>
+    <w:p>
+      <w:pPr>
+        <w:rPr>
+          <w:sz w:val="40"/>
+        </w:rPr>
+      </w:pPr>
+      <w:r>
+        <w:rPr>
+          <w:sz w:val="40"/>
+        </w:rPr>
+        <w:t xml:space="preserve">CENTRAL </w:t>
+      </w:r>
+    </w:p>
+    <w:p>
+      <w:pPr>
+        <w:rPr>
+          <w:sz w:val="40"/>
+        </w:rPr>
+      </w:pPr>
+    </w:p>
+    <w:p>
+      <w:pPr>
+        <w:rPr>
+          <w:sz w:val="40"/>
+        </w:rPr>
+      </w:pPr>
+    </w:p>
+    <w:p>
+      <w:pPr>
+        <w:rPr>
+          <w:sz w:val="40"/>
+        </w:rPr>
+      </w:pPr>
+    </w:p>
+    <w:p>
+      <w:pPr>
+        <w:rPr>
+          <w:sz w:val="40"/>
+        </w:rPr>
+      </w:pPr>
+      <w:proofErr w:type="gramStart"/>
+      <w:r>
+        <w:rPr>
+          <w:sz w:val="40"/>
+        </w:rPr>
+        <w:t>REMISIONES  #</w:t>
+      </w:r>
+      <w:proofErr w:type="gramEnd"/>
+      <w:r>
+        <w:rPr>
+          <w:sz w:val="40"/>
+        </w:rPr>
+        <w:t xml:space="preserve">  2501   al   2750</w:t>
+      </w:r>
+    </w:p>
+    <w:p>
+      <w:pPr>
+        <w:rPr>
+          <w:sz w:val="40"/>
+        </w:rPr>
+      </w:pPr>
+    </w:p>
+    <w:p>
+      <w:pPr>
+        <w:rPr>
+          <w:sz w:val="40"/>
+        </w:rPr>
+      </w:pPr>
+    </w:p>
+    <w:p>
+      <w:pPr>
+        <w:rPr>
+          <w:sz w:val="40"/>
+        </w:rPr>
+      </w:pPr>
+    </w:p>
+    <w:p>
+      <w:pPr>
+        <w:rPr>
+          <w:sz w:val="40"/>
+        </w:rPr>
+      </w:pPr>
+    </w:p>
+    <w:p>
+      <w:pPr>
+        <w:rPr>
+          <w:sz w:val="40"/>
+        </w:rPr>
+      </w:pPr>
+      <w:r>
+        <w:rPr>
+          <w:sz w:val="40"/>
+        </w:rPr>
+        <w:t>RECIBIO</w:t>
+      </w:r>
+    </w:p>
+    <w:p>
+      <w:pPr>
+        <w:rPr>
+          <w:sz w:val="40"/>
+        </w:rPr>
+      </w:pPr>
+    </w:p>
+    <w:p>
+      <w:pPr>
+        <w:rPr>
+          <w:sz w:val="40"/>
+        </w:rPr>
+      </w:pPr>
+    </w:p>
+    <w:p>
+      <w:pPr>
+        <w:rPr>
+          <w:sz w:val="40"/>
+        </w:rPr>
+      </w:pPr>
+      <w:r>
+        <w:rPr>
+          <w:sz w:val="40"/>
+        </w:rPr>
+        <w:t>______________________</w:t>
+      </w:r>
+    </w:p>
+    <w:p>
+      <w:pPr>
+        <w:rPr>
+          <w:sz w:val="40"/>
+        </w:rPr>
+      </w:pPr>
+      <w:r>
+        <w:rPr>
+          <w:sz w:val="40"/>
+        </w:rPr>
+        <w:lastRenderedPageBreak/>
+        <w:t>Karina Monarca A</w:t>
+      </w:r>
     </w:p>
     <w:p>
       <w:pPr>
@@ -505,6 +697,7 @@
         <w:rPr>
           <w:sz w:val="40"/>
         </w:rPr>
+        <w:lastRenderedPageBreak/>
         <w:t>SALIDAS  TIENDA</w:t>
       </w:r>
       <w:proofErr w:type="gramEnd"/>
@@ -1055,6 +1248,7 @@
         <w:rPr>
           <w:sz w:val="40"/>
         </w:rPr>
+        <w:lastRenderedPageBreak/>
         <w:t xml:space="preserve">CENTRAL </w:t>
       </w:r>
     </w:p>
@@ -1232,6 +1426,7 @@
         <w:rPr>
           <w:sz w:val="40"/>
         </w:rPr>
+        <w:lastRenderedPageBreak/>
         <w:t xml:space="preserve">CENTRAL </w:t>
       </w:r>
     </w:p>
@@ -1819,7 +2014,6 @@
         <w:rPr>
           <w:sz w:val="40"/>
         </w:rPr>
-        <w:lastRenderedPageBreak/>
         <w:t xml:space="preserve">CENTRAL </w:t>
       </w:r>
     </w:p>

</xml_diff>

<commit_message>
CIERRE 8 NOV 2021
</commit_message>
<xml_diff>
--- a/01 DOCUEMENTOS/PAP FIS CENTRAL  2021.docx
+++ b/01 DOCUEMENTOS/PAP FIS CENTRAL  2021.docx
@@ -8,87 +8,107 @@
           <w:sz w:val="40"/>
         </w:rPr>
       </w:pPr>
-      <w:r>
-        <w:rPr>
-          <w:sz w:val="40"/>
-        </w:rPr>
-        <w:t>20 DE OCTUBRE 2021</w:t>
-      </w:r>
-    </w:p>
-    <w:p>
-      <w:pPr>
-        <w:rPr>
-          <w:sz w:val="40"/>
-        </w:rPr>
-      </w:pPr>
-    </w:p>
-    <w:p>
-      <w:pPr>
-        <w:rPr>
-          <w:sz w:val="40"/>
-        </w:rPr>
-      </w:pPr>
-    </w:p>
-    <w:p>
-      <w:pPr>
-        <w:rPr>
-          <w:sz w:val="40"/>
-        </w:rPr>
-      </w:pPr>
-    </w:p>
-    <w:p>
-      <w:pPr>
-        <w:rPr>
-          <w:sz w:val="40"/>
-        </w:rPr>
-      </w:pPr>
-      <w:r>
-        <w:rPr>
-          <w:sz w:val="40"/>
-        </w:rPr>
-        <w:t>CENTRAL</w:t>
-      </w:r>
-    </w:p>
-    <w:p>
-      <w:pPr>
-        <w:rPr>
-          <w:sz w:val="40"/>
-        </w:rPr>
-      </w:pPr>
-    </w:p>
-    <w:p>
-      <w:pPr>
-        <w:rPr>
-          <w:sz w:val="40"/>
-        </w:rPr>
-      </w:pPr>
-    </w:p>
-    <w:p>
-      <w:pPr>
-        <w:rPr>
-          <w:sz w:val="40"/>
-        </w:rPr>
-      </w:pPr>
-    </w:p>
-    <w:p>
-      <w:pPr>
-        <w:rPr>
-          <w:sz w:val="40"/>
-        </w:rPr>
-      </w:pPr>
+    </w:p>
+    <w:p>
+      <w:pPr>
+        <w:rPr>
+          <w:sz w:val="40"/>
+        </w:rPr>
+      </w:pPr>
+      <w:r>
+        <w:rPr>
+          <w:sz w:val="40"/>
+        </w:rPr>
+        <w:t>8 NOVIEMBRE  2021</w:t>
+      </w:r>
+    </w:p>
+    <w:p>
+      <w:pPr>
+        <w:rPr>
+          <w:sz w:val="40"/>
+        </w:rPr>
+      </w:pPr>
+    </w:p>
+    <w:p>
+      <w:pPr>
+        <w:rPr>
+          <w:sz w:val="40"/>
+        </w:rPr>
+      </w:pPr>
+    </w:p>
+    <w:p>
+      <w:pPr>
+        <w:rPr>
+          <w:sz w:val="40"/>
+        </w:rPr>
+      </w:pPr>
+      <w:r>
+        <w:rPr>
+          <w:sz w:val="40"/>
+        </w:rPr>
+        <w:t xml:space="preserve">CENTRAL </w:t>
+      </w:r>
+    </w:p>
+    <w:p>
+      <w:pPr>
+        <w:rPr>
+          <w:sz w:val="40"/>
+        </w:rPr>
+      </w:pPr>
+    </w:p>
+    <w:p>
+      <w:pPr>
+        <w:rPr>
+          <w:sz w:val="40"/>
+        </w:rPr>
+      </w:pPr>
+    </w:p>
+    <w:p>
+      <w:pPr>
+        <w:rPr>
+          <w:sz w:val="40"/>
+        </w:rPr>
+      </w:pPr>
+    </w:p>
+    <w:p>
+      <w:pPr>
+        <w:rPr>
+          <w:sz w:val="40"/>
+        </w:rPr>
+      </w:pPr>
+    </w:p>
+    <w:p>
+      <w:pPr>
+        <w:rPr>
+          <w:sz w:val="40"/>
+        </w:rPr>
+      </w:pPr>
+    </w:p>
+    <w:p>
+      <w:pPr>
+        <w:rPr>
+          <w:sz w:val="40"/>
+        </w:rPr>
+      </w:pPr>
+      <w:r>
+        <w:rPr>
+          <w:sz w:val="40"/>
+        </w:rPr>
+        <w:t xml:space="preserve">REMISIONES </w:t>
+      </w:r>
       <w:proofErr w:type="gramStart"/>
       <w:r>
         <w:rPr>
           <w:sz w:val="40"/>
         </w:rPr>
-        <w:t>SALIDAS  #</w:t>
+        <w:t>DEL  #</w:t>
       </w:r>
       <w:proofErr w:type="gramEnd"/>
       <w:r>
         <w:rPr>
           <w:sz w:val="40"/>
         </w:rPr>
-        <w:t xml:space="preserve">  0751F  al  1000 F</w:t>
+        <w:t xml:space="preserve">  2751  al  3000</w:t>
       </w:r>
     </w:p>
     <w:p>
@@ -155,15 +175,8 @@
         <w:rPr>
           <w:sz w:val="40"/>
         </w:rPr>
-        <w:t>KARINA MONARCA</w:t>
-      </w:r>
-    </w:p>
-    <w:p>
-      <w:pPr>
-        <w:rPr>
-          <w:sz w:val="40"/>
-        </w:rPr>
-      </w:pPr>
+        <w:t>KARINA MONARCA A</w:t>
+      </w:r>
     </w:p>
     <w:p>
       <w:pPr>
@@ -194,6 +207,190 @@
           <w:sz w:val="40"/>
         </w:rPr>
       </w:pPr>
+      <w:r>
+        <w:rPr>
+          <w:sz w:val="40"/>
+        </w:rPr>
+        <w:t>20 DE OCTUBRE 2021</w:t>
+      </w:r>
+    </w:p>
+    <w:p>
+      <w:pPr>
+        <w:rPr>
+          <w:sz w:val="40"/>
+        </w:rPr>
+      </w:pPr>
+    </w:p>
+    <w:p>
+      <w:pPr>
+        <w:rPr>
+          <w:sz w:val="40"/>
+        </w:rPr>
+      </w:pPr>
+    </w:p>
+    <w:p>
+      <w:pPr>
+        <w:rPr>
+          <w:sz w:val="40"/>
+        </w:rPr>
+      </w:pPr>
+    </w:p>
+    <w:p>
+      <w:pPr>
+        <w:rPr>
+          <w:sz w:val="40"/>
+        </w:rPr>
+      </w:pPr>
+      <w:r>
+        <w:rPr>
+          <w:sz w:val="40"/>
+        </w:rPr>
+        <w:t>CENTRAL</w:t>
+      </w:r>
+    </w:p>
+    <w:p>
+      <w:pPr>
+        <w:rPr>
+          <w:sz w:val="40"/>
+        </w:rPr>
+      </w:pPr>
+    </w:p>
+    <w:p>
+      <w:pPr>
+        <w:rPr>
+          <w:sz w:val="40"/>
+        </w:rPr>
+      </w:pPr>
+    </w:p>
+    <w:p>
+      <w:pPr>
+        <w:rPr>
+          <w:sz w:val="40"/>
+        </w:rPr>
+      </w:pPr>
+    </w:p>
+    <w:p>
+      <w:pPr>
+        <w:rPr>
+          <w:sz w:val="40"/>
+        </w:rPr>
+      </w:pPr>
+      <w:proofErr w:type="gramStart"/>
+      <w:r>
+        <w:rPr>
+          <w:sz w:val="40"/>
+        </w:rPr>
+        <w:t>SALIDAS  #</w:t>
+      </w:r>
+      <w:proofErr w:type="gramEnd"/>
+      <w:r>
+        <w:rPr>
+          <w:sz w:val="40"/>
+        </w:rPr>
+        <w:t xml:space="preserve">  0751F  al  1000 F</w:t>
+      </w:r>
+    </w:p>
+    <w:p>
+      <w:pPr>
+        <w:rPr>
+          <w:sz w:val="40"/>
+        </w:rPr>
+      </w:pPr>
+    </w:p>
+    <w:p>
+      <w:pPr>
+        <w:rPr>
+          <w:sz w:val="40"/>
+        </w:rPr>
+      </w:pPr>
+    </w:p>
+    <w:p>
+      <w:pPr>
+        <w:rPr>
+          <w:sz w:val="40"/>
+        </w:rPr>
+      </w:pPr>
+    </w:p>
+    <w:p>
+      <w:pPr>
+        <w:rPr>
+          <w:sz w:val="40"/>
+        </w:rPr>
+      </w:pPr>
+      <w:r>
+        <w:rPr>
+          <w:sz w:val="40"/>
+        </w:rPr>
+        <w:t>RECIBIO</w:t>
+      </w:r>
+    </w:p>
+    <w:p>
+      <w:pPr>
+        <w:rPr>
+          <w:sz w:val="40"/>
+        </w:rPr>
+      </w:pPr>
+    </w:p>
+    <w:p>
+      <w:pPr>
+        <w:rPr>
+          <w:sz w:val="40"/>
+        </w:rPr>
+      </w:pPr>
+      <w:r>
+        <w:rPr>
+          <w:sz w:val="40"/>
+        </w:rPr>
+        <w:t>________________________</w:t>
+      </w:r>
+    </w:p>
+    <w:p>
+      <w:pPr>
+        <w:rPr>
+          <w:sz w:val="40"/>
+        </w:rPr>
+      </w:pPr>
+      <w:r>
+        <w:rPr>
+          <w:sz w:val="40"/>
+        </w:rPr>
+        <w:t>KARINA MONARCA</w:t>
+      </w:r>
+    </w:p>
+    <w:p>
+      <w:pPr>
+        <w:rPr>
+          <w:sz w:val="40"/>
+        </w:rPr>
+      </w:pPr>
+    </w:p>
+    <w:p>
+      <w:pPr>
+        <w:rPr>
+          <w:sz w:val="40"/>
+        </w:rPr>
+      </w:pPr>
+    </w:p>
+    <w:p>
+      <w:pPr>
+        <w:rPr>
+          <w:sz w:val="40"/>
+        </w:rPr>
+      </w:pPr>
+    </w:p>
+    <w:p>
+      <w:pPr>
+        <w:rPr>
+          <w:sz w:val="40"/>
+        </w:rPr>
+      </w:pPr>
+    </w:p>
+    <w:p>
+      <w:pPr>
+        <w:rPr>
+          <w:sz w:val="40"/>
+        </w:rPr>
+      </w:pPr>
     </w:p>
     <w:p>
       <w:pPr>
@@ -362,170 +559,170 @@
         <w:rPr>
           <w:sz w:val="40"/>
         </w:rPr>
+        <w:t>Karina Monarca A</w:t>
+      </w:r>
+    </w:p>
+    <w:p>
+      <w:pPr>
+        <w:rPr>
+          <w:sz w:val="40"/>
+        </w:rPr>
+      </w:pPr>
+    </w:p>
+    <w:p>
+      <w:pPr>
+        <w:rPr>
+          <w:sz w:val="40"/>
+        </w:rPr>
+      </w:pPr>
+    </w:p>
+    <w:p>
+      <w:pPr>
+        <w:rPr>
+          <w:sz w:val="40"/>
+        </w:rPr>
+      </w:pPr>
+      <w:r>
+        <w:rPr>
+          <w:sz w:val="40"/>
+        </w:rPr>
+        <w:t>11 DE AGOSTO 2021</w:t>
+      </w:r>
+    </w:p>
+    <w:p>
+      <w:pPr>
+        <w:rPr>
+          <w:sz w:val="40"/>
+        </w:rPr>
+      </w:pPr>
+    </w:p>
+    <w:p>
+      <w:pPr>
+        <w:rPr>
+          <w:sz w:val="40"/>
+        </w:rPr>
+      </w:pPr>
+    </w:p>
+    <w:p>
+      <w:pPr>
+        <w:rPr>
+          <w:sz w:val="40"/>
+        </w:rPr>
+      </w:pPr>
+      <w:r>
+        <w:rPr>
+          <w:sz w:val="40"/>
+        </w:rPr>
+        <w:t xml:space="preserve">CENTRAL </w:t>
+      </w:r>
+    </w:p>
+    <w:p>
+      <w:pPr>
+        <w:rPr>
+          <w:sz w:val="40"/>
+        </w:rPr>
+      </w:pPr>
+    </w:p>
+    <w:p>
+      <w:pPr>
+        <w:rPr>
+          <w:sz w:val="40"/>
+        </w:rPr>
+      </w:pPr>
+    </w:p>
+    <w:p>
+      <w:pPr>
+        <w:rPr>
+          <w:sz w:val="40"/>
+        </w:rPr>
+      </w:pPr>
+    </w:p>
+    <w:p>
+      <w:pPr>
+        <w:rPr>
+          <w:sz w:val="40"/>
+        </w:rPr>
+      </w:pPr>
+      <w:proofErr w:type="gramStart"/>
+      <w:r>
+        <w:rPr>
+          <w:sz w:val="40"/>
+        </w:rPr>
+        <w:t>SALIDAS  #</w:t>
+      </w:r>
+      <w:proofErr w:type="gramEnd"/>
+      <w:r>
+        <w:rPr>
+          <w:sz w:val="40"/>
+        </w:rPr>
+        <w:t xml:space="preserve">  0501 F   al   # 0750 F</w:t>
+      </w:r>
+    </w:p>
+    <w:p>
+      <w:pPr>
+        <w:rPr>
+          <w:sz w:val="40"/>
+        </w:rPr>
+      </w:pPr>
+    </w:p>
+    <w:p>
+      <w:pPr>
+        <w:rPr>
+          <w:sz w:val="40"/>
+        </w:rPr>
+      </w:pPr>
+    </w:p>
+    <w:p>
+      <w:pPr>
+        <w:rPr>
+          <w:sz w:val="40"/>
+        </w:rPr>
+      </w:pPr>
+    </w:p>
+    <w:p>
+      <w:pPr>
+        <w:rPr>
+          <w:sz w:val="40"/>
+        </w:rPr>
+      </w:pPr>
+      <w:r>
+        <w:rPr>
+          <w:sz w:val="40"/>
+        </w:rPr>
+        <w:t>RECIBIO</w:t>
+      </w:r>
+    </w:p>
+    <w:p>
+      <w:pPr>
+        <w:rPr>
+          <w:sz w:val="40"/>
+        </w:rPr>
+      </w:pPr>
+    </w:p>
+    <w:p>
+      <w:pPr>
+        <w:rPr>
+          <w:sz w:val="40"/>
+        </w:rPr>
+      </w:pPr>
+      <w:r>
+        <w:rPr>
+          <w:sz w:val="40"/>
+        </w:rPr>
+        <w:t>_______________________</w:t>
+      </w:r>
+    </w:p>
+    <w:p>
+      <w:pPr>
+        <w:rPr>
+          <w:sz w:val="40"/>
+        </w:rPr>
+      </w:pPr>
+      <w:r>
+        <w:rPr>
+          <w:sz w:val="40"/>
+        </w:rPr>
         <w:lastRenderedPageBreak/>
-        <w:t>Karina Monarca A</w:t>
-      </w:r>
-    </w:p>
-    <w:p>
-      <w:pPr>
-        <w:rPr>
-          <w:sz w:val="40"/>
-        </w:rPr>
-      </w:pPr>
-    </w:p>
-    <w:p>
-      <w:pPr>
-        <w:rPr>
-          <w:sz w:val="40"/>
-        </w:rPr>
-      </w:pPr>
-    </w:p>
-    <w:p>
-      <w:pPr>
-        <w:rPr>
-          <w:sz w:val="40"/>
-        </w:rPr>
-      </w:pPr>
-      <w:r>
-        <w:rPr>
-          <w:sz w:val="40"/>
-        </w:rPr>
-        <w:t>11 DE AGOSTO 2021</w:t>
-      </w:r>
-    </w:p>
-    <w:p>
-      <w:pPr>
-        <w:rPr>
-          <w:sz w:val="40"/>
-        </w:rPr>
-      </w:pPr>
-    </w:p>
-    <w:p>
-      <w:pPr>
-        <w:rPr>
-          <w:sz w:val="40"/>
-        </w:rPr>
-      </w:pPr>
-    </w:p>
-    <w:p>
-      <w:pPr>
-        <w:rPr>
-          <w:sz w:val="40"/>
-        </w:rPr>
-      </w:pPr>
-      <w:r>
-        <w:rPr>
-          <w:sz w:val="40"/>
-        </w:rPr>
-        <w:t xml:space="preserve">CENTRAL </w:t>
-      </w:r>
-    </w:p>
-    <w:p>
-      <w:pPr>
-        <w:rPr>
-          <w:sz w:val="40"/>
-        </w:rPr>
-      </w:pPr>
-    </w:p>
-    <w:p>
-      <w:pPr>
-        <w:rPr>
-          <w:sz w:val="40"/>
-        </w:rPr>
-      </w:pPr>
-    </w:p>
-    <w:p>
-      <w:pPr>
-        <w:rPr>
-          <w:sz w:val="40"/>
-        </w:rPr>
-      </w:pPr>
-    </w:p>
-    <w:p>
-      <w:pPr>
-        <w:rPr>
-          <w:sz w:val="40"/>
-        </w:rPr>
-      </w:pPr>
-      <w:proofErr w:type="gramStart"/>
-      <w:r>
-        <w:rPr>
-          <w:sz w:val="40"/>
-        </w:rPr>
-        <w:t>SALIDAS  #</w:t>
-      </w:r>
-      <w:proofErr w:type="gramEnd"/>
-      <w:r>
-        <w:rPr>
-          <w:sz w:val="40"/>
-        </w:rPr>
-        <w:t xml:space="preserve">  0501 F   al   # 0750 F</w:t>
-      </w:r>
-    </w:p>
-    <w:p>
-      <w:pPr>
-        <w:rPr>
-          <w:sz w:val="40"/>
-        </w:rPr>
-      </w:pPr>
-    </w:p>
-    <w:p>
-      <w:pPr>
-        <w:rPr>
-          <w:sz w:val="40"/>
-        </w:rPr>
-      </w:pPr>
-    </w:p>
-    <w:p>
-      <w:pPr>
-        <w:rPr>
-          <w:sz w:val="40"/>
-        </w:rPr>
-      </w:pPr>
-    </w:p>
-    <w:p>
-      <w:pPr>
-        <w:rPr>
-          <w:sz w:val="40"/>
-        </w:rPr>
-      </w:pPr>
-      <w:r>
-        <w:rPr>
-          <w:sz w:val="40"/>
-        </w:rPr>
-        <w:t>RECIBIO</w:t>
-      </w:r>
-    </w:p>
-    <w:p>
-      <w:pPr>
-        <w:rPr>
-          <w:sz w:val="40"/>
-        </w:rPr>
-      </w:pPr>
-    </w:p>
-    <w:p>
-      <w:pPr>
-        <w:rPr>
-          <w:sz w:val="40"/>
-        </w:rPr>
-      </w:pPr>
-      <w:r>
-        <w:rPr>
-          <w:sz w:val="40"/>
-        </w:rPr>
-        <w:t>_______________________</w:t>
-      </w:r>
-    </w:p>
-    <w:p>
-      <w:pPr>
-        <w:rPr>
-          <w:sz w:val="40"/>
-        </w:rPr>
-      </w:pPr>
-      <w:r>
-        <w:rPr>
-          <w:sz w:val="40"/>
-        </w:rPr>
         <w:t>KARINA MONARCA</w:t>
       </w:r>
     </w:p>
@@ -697,7 +894,6 @@
         <w:rPr>
           <w:sz w:val="40"/>
         </w:rPr>
-        <w:lastRenderedPageBreak/>
         <w:t>SALIDAS  TIENDA</w:t>
       </w:r>
       <w:proofErr w:type="gramEnd"/>
@@ -1248,7 +1444,6 @@
         <w:rPr>
           <w:sz w:val="40"/>
         </w:rPr>
-        <w:lastRenderedPageBreak/>
         <w:t xml:space="preserve">CENTRAL </w:t>
       </w:r>
     </w:p>
@@ -1426,7 +1621,6 @@
         <w:rPr>
           <w:sz w:val="40"/>
         </w:rPr>
-        <w:lastRenderedPageBreak/>
         <w:t xml:space="preserve">CENTRAL </w:t>
       </w:r>
     </w:p>
@@ -1980,6 +2174,7 @@
         <w:rPr>
           <w:sz w:val="40"/>
         </w:rPr>
+        <w:lastRenderedPageBreak/>
         <w:t>15 DE ENERO  2021</w:t>
       </w:r>
     </w:p>
@@ -2163,6 +2358,7 @@
         <w:rPr>
           <w:sz w:val="40"/>
         </w:rPr>
+        <w:lastRenderedPageBreak/>
         <w:t>14   ENERO DE 2021</w:t>
       </w:r>
     </w:p>

</xml_diff>

<commit_message>
cierre 3 Dic 2021
</commit_message>
<xml_diff>
--- a/01 DOCUEMENTOS/PAP FIS CENTRAL  2021.docx
+++ b/01 DOCUEMENTOS/PAP FIS CENTRAL  2021.docx
@@ -15,182 +15,177 @@
           <w:sz w:val="40"/>
         </w:rPr>
       </w:pPr>
-      <w:r>
-        <w:rPr>
-          <w:sz w:val="40"/>
-        </w:rPr>
-        <w:t>8 NOVIEMBRE  2021</w:t>
-      </w:r>
-    </w:p>
-    <w:p>
-      <w:pPr>
-        <w:rPr>
-          <w:sz w:val="40"/>
-        </w:rPr>
-      </w:pPr>
-    </w:p>
-    <w:p>
-      <w:pPr>
-        <w:rPr>
-          <w:sz w:val="40"/>
-        </w:rPr>
-      </w:pPr>
-    </w:p>
-    <w:p>
-      <w:pPr>
-        <w:rPr>
-          <w:sz w:val="40"/>
-        </w:rPr>
-      </w:pPr>
-      <w:r>
-        <w:rPr>
-          <w:sz w:val="40"/>
-        </w:rPr>
-        <w:t xml:space="preserve">CENTRAL </w:t>
-      </w:r>
-    </w:p>
-    <w:p>
-      <w:pPr>
-        <w:rPr>
-          <w:sz w:val="40"/>
-        </w:rPr>
-      </w:pPr>
-    </w:p>
-    <w:p>
-      <w:pPr>
-        <w:rPr>
-          <w:sz w:val="40"/>
-        </w:rPr>
-      </w:pPr>
-    </w:p>
-    <w:p>
-      <w:pPr>
-        <w:rPr>
-          <w:sz w:val="40"/>
-        </w:rPr>
-      </w:pPr>
-    </w:p>
-    <w:p>
-      <w:pPr>
-        <w:rPr>
-          <w:sz w:val="40"/>
-        </w:rPr>
-      </w:pPr>
-    </w:p>
-    <w:p>
-      <w:pPr>
-        <w:rPr>
-          <w:sz w:val="40"/>
-        </w:rPr>
-      </w:pPr>
-    </w:p>
-    <w:p>
-      <w:pPr>
-        <w:rPr>
-          <w:sz w:val="40"/>
-        </w:rPr>
-      </w:pPr>
-      <w:r>
-        <w:rPr>
-          <w:sz w:val="40"/>
-        </w:rPr>
-        <w:t xml:space="preserve">REMISIONES </w:t>
-      </w:r>
       <w:proofErr w:type="gramStart"/>
       <w:r>
         <w:rPr>
           <w:sz w:val="40"/>
         </w:rPr>
-        <w:t>DEL  #</w:t>
+        <w:t>3  DE</w:t>
       </w:r>
       <w:proofErr w:type="gramEnd"/>
       <w:r>
         <w:rPr>
           <w:sz w:val="40"/>
         </w:rPr>
-        <w:t xml:space="preserve">  2751  al  3000</w:t>
-      </w:r>
-    </w:p>
-    <w:p>
-      <w:pPr>
-        <w:rPr>
-          <w:sz w:val="40"/>
-        </w:rPr>
-      </w:pPr>
-    </w:p>
-    <w:p>
-      <w:pPr>
-        <w:rPr>
-          <w:sz w:val="40"/>
-        </w:rPr>
-      </w:pPr>
-    </w:p>
-    <w:p>
-      <w:pPr>
-        <w:rPr>
-          <w:sz w:val="40"/>
-        </w:rPr>
-      </w:pPr>
-    </w:p>
-    <w:p>
-      <w:pPr>
-        <w:rPr>
-          <w:sz w:val="40"/>
-        </w:rPr>
-      </w:pPr>
-      <w:r>
-        <w:rPr>
-          <w:sz w:val="40"/>
-        </w:rPr>
-        <w:t>RECIBIO</w:t>
-      </w:r>
-    </w:p>
-    <w:p>
-      <w:pPr>
-        <w:rPr>
-          <w:sz w:val="40"/>
-        </w:rPr>
-      </w:pPr>
-    </w:p>
-    <w:p>
-      <w:pPr>
-        <w:rPr>
-          <w:sz w:val="40"/>
-        </w:rPr>
-      </w:pPr>
-      <w:r>
-        <w:rPr>
-          <w:sz w:val="40"/>
-        </w:rPr>
-        <w:t>________________________</w:t>
-      </w:r>
-    </w:p>
-    <w:p>
-      <w:pPr>
-        <w:rPr>
-          <w:sz w:val="40"/>
-        </w:rPr>
-      </w:pPr>
-      <w:r>
-        <w:rPr>
-          <w:sz w:val="40"/>
-        </w:rPr>
-        <w:t>KARINA MONARCA A</w:t>
-      </w:r>
-    </w:p>
-    <w:p>
-      <w:pPr>
-        <w:rPr>
-          <w:sz w:val="40"/>
-        </w:rPr>
-      </w:pPr>
-    </w:p>
-    <w:p>
-      <w:pPr>
-        <w:rPr>
-          <w:sz w:val="40"/>
-        </w:rPr>
-      </w:pPr>
+        <w:t xml:space="preserve"> DICIEMBRE  2021</w:t>
+      </w:r>
+    </w:p>
+    <w:p>
+      <w:pPr>
+        <w:rPr>
+          <w:sz w:val="40"/>
+        </w:rPr>
+      </w:pPr>
+    </w:p>
+    <w:p>
+      <w:pPr>
+        <w:rPr>
+          <w:sz w:val="40"/>
+        </w:rPr>
+      </w:pPr>
+    </w:p>
+    <w:p>
+      <w:pPr>
+        <w:rPr>
+          <w:sz w:val="40"/>
+        </w:rPr>
+      </w:pPr>
+    </w:p>
+    <w:p>
+      <w:pPr>
+        <w:rPr>
+          <w:sz w:val="40"/>
+        </w:rPr>
+      </w:pPr>
+      <w:r>
+        <w:rPr>
+          <w:sz w:val="40"/>
+        </w:rPr>
+        <w:t>CENTRAL</w:t>
+      </w:r>
+    </w:p>
+    <w:p>
+      <w:pPr>
+        <w:rPr>
+          <w:sz w:val="40"/>
+        </w:rPr>
+      </w:pPr>
+    </w:p>
+    <w:p>
+      <w:pPr>
+        <w:rPr>
+          <w:sz w:val="40"/>
+        </w:rPr>
+      </w:pPr>
+    </w:p>
+    <w:p>
+      <w:pPr>
+        <w:rPr>
+          <w:sz w:val="40"/>
+        </w:rPr>
+      </w:pPr>
+    </w:p>
+    <w:p>
+      <w:pPr>
+        <w:rPr>
+          <w:sz w:val="40"/>
+        </w:rPr>
+      </w:pPr>
+      <w:proofErr w:type="gramStart"/>
+      <w:r>
+        <w:rPr>
+          <w:sz w:val="40"/>
+        </w:rPr>
+        <w:t>REMISIONES  DEL</w:t>
+      </w:r>
+      <w:proofErr w:type="gramEnd"/>
+      <w:r>
+        <w:rPr>
+          <w:sz w:val="40"/>
+        </w:rPr>
+        <w:t xml:space="preserve">  #  03001   al   #  03750</w:t>
+      </w:r>
+    </w:p>
+    <w:p>
+      <w:pPr>
+        <w:rPr>
+          <w:sz w:val="40"/>
+        </w:rPr>
+      </w:pPr>
+    </w:p>
+    <w:p>
+      <w:pPr>
+        <w:rPr>
+          <w:sz w:val="40"/>
+        </w:rPr>
+      </w:pPr>
+    </w:p>
+    <w:p>
+      <w:pPr>
+        <w:rPr>
+          <w:sz w:val="40"/>
+        </w:rPr>
+      </w:pPr>
+    </w:p>
+    <w:p>
+      <w:pPr>
+        <w:rPr>
+          <w:sz w:val="40"/>
+        </w:rPr>
+      </w:pPr>
+    </w:p>
+    <w:p>
+      <w:pPr>
+        <w:rPr>
+          <w:sz w:val="40"/>
+        </w:rPr>
+      </w:pPr>
+    </w:p>
+    <w:p>
+      <w:pPr>
+        <w:rPr>
+          <w:sz w:val="40"/>
+        </w:rPr>
+      </w:pPr>
+      <w:r>
+        <w:rPr>
+          <w:sz w:val="40"/>
+        </w:rPr>
+        <w:t xml:space="preserve">RECIBIO </w:t>
+      </w:r>
+    </w:p>
+    <w:p>
+      <w:pPr>
+        <w:rPr>
+          <w:sz w:val="40"/>
+        </w:rPr>
+      </w:pPr>
+    </w:p>
+    <w:p>
+      <w:pPr>
+        <w:rPr>
+          <w:sz w:val="40"/>
+        </w:rPr>
+      </w:pPr>
+      <w:r>
+        <w:rPr>
+          <w:sz w:val="40"/>
+        </w:rPr>
+        <w:t>_________________________</w:t>
+      </w:r>
+    </w:p>
+    <w:p>
+      <w:pPr>
+        <w:rPr>
+          <w:sz w:val="40"/>
+        </w:rPr>
+      </w:pPr>
+      <w:r>
+        <w:rPr>
+          <w:sz w:val="40"/>
+        </w:rPr>
+        <w:t>LUCERO MONARCA</w:t>
+      </w:r>
     </w:p>
     <w:p>
       <w:pPr>
@@ -207,6 +202,218 @@
           <w:sz w:val="40"/>
         </w:rPr>
       </w:pPr>
+    </w:p>
+    <w:p>
+      <w:pPr>
+        <w:rPr>
+          <w:sz w:val="40"/>
+        </w:rPr>
+      </w:pPr>
+    </w:p>
+    <w:p>
+      <w:pPr>
+        <w:rPr>
+          <w:sz w:val="40"/>
+        </w:rPr>
+      </w:pPr>
+    </w:p>
+    <w:p>
+      <w:pPr>
+        <w:rPr>
+          <w:sz w:val="40"/>
+        </w:rPr>
+      </w:pPr>
+      <w:r>
+        <w:rPr>
+          <w:sz w:val="40"/>
+        </w:rPr>
+        <w:t>8 NOVIEMBRE  2021</w:t>
+      </w:r>
+    </w:p>
+    <w:p>
+      <w:pPr>
+        <w:rPr>
+          <w:sz w:val="40"/>
+        </w:rPr>
+      </w:pPr>
+    </w:p>
+    <w:p>
+      <w:pPr>
+        <w:rPr>
+          <w:sz w:val="40"/>
+        </w:rPr>
+      </w:pPr>
+    </w:p>
+    <w:p>
+      <w:pPr>
+        <w:rPr>
+          <w:sz w:val="40"/>
+        </w:rPr>
+      </w:pPr>
+      <w:r>
+        <w:rPr>
+          <w:sz w:val="40"/>
+        </w:rPr>
+        <w:t xml:space="preserve">CENTRAL </w:t>
+      </w:r>
+    </w:p>
+    <w:p>
+      <w:pPr>
+        <w:rPr>
+          <w:sz w:val="40"/>
+        </w:rPr>
+      </w:pPr>
+    </w:p>
+    <w:p>
+      <w:pPr>
+        <w:rPr>
+          <w:sz w:val="40"/>
+        </w:rPr>
+      </w:pPr>
+    </w:p>
+    <w:p>
+      <w:pPr>
+        <w:rPr>
+          <w:sz w:val="40"/>
+        </w:rPr>
+      </w:pPr>
+    </w:p>
+    <w:p>
+      <w:pPr>
+        <w:rPr>
+          <w:sz w:val="40"/>
+        </w:rPr>
+      </w:pPr>
+    </w:p>
+    <w:p>
+      <w:pPr>
+        <w:rPr>
+          <w:sz w:val="40"/>
+        </w:rPr>
+      </w:pPr>
+    </w:p>
+    <w:p>
+      <w:pPr>
+        <w:rPr>
+          <w:sz w:val="40"/>
+        </w:rPr>
+      </w:pPr>
+      <w:r>
+        <w:rPr>
+          <w:sz w:val="40"/>
+        </w:rPr>
+        <w:t xml:space="preserve">REMISIONES </w:t>
+      </w:r>
+      <w:proofErr w:type="gramStart"/>
+      <w:r>
+        <w:rPr>
+          <w:sz w:val="40"/>
+        </w:rPr>
+        <w:t>DEL  #</w:t>
+      </w:r>
+      <w:proofErr w:type="gramEnd"/>
+      <w:r>
+        <w:rPr>
+          <w:sz w:val="40"/>
+        </w:rPr>
+        <w:t xml:space="preserve">  2751  al  3000</w:t>
+      </w:r>
+    </w:p>
+    <w:p>
+      <w:pPr>
+        <w:rPr>
+          <w:sz w:val="40"/>
+        </w:rPr>
+      </w:pPr>
+    </w:p>
+    <w:p>
+      <w:pPr>
+        <w:rPr>
+          <w:sz w:val="40"/>
+        </w:rPr>
+      </w:pPr>
+    </w:p>
+    <w:p>
+      <w:pPr>
+        <w:rPr>
+          <w:sz w:val="40"/>
+        </w:rPr>
+      </w:pPr>
+    </w:p>
+    <w:p>
+      <w:pPr>
+        <w:rPr>
+          <w:sz w:val="40"/>
+        </w:rPr>
+      </w:pPr>
+      <w:r>
+        <w:rPr>
+          <w:sz w:val="40"/>
+        </w:rPr>
+        <w:t>RECIBIO</w:t>
+      </w:r>
+    </w:p>
+    <w:p>
+      <w:pPr>
+        <w:rPr>
+          <w:sz w:val="40"/>
+        </w:rPr>
+      </w:pPr>
+    </w:p>
+    <w:p>
+      <w:pPr>
+        <w:rPr>
+          <w:sz w:val="40"/>
+        </w:rPr>
+      </w:pPr>
+      <w:r>
+        <w:rPr>
+          <w:sz w:val="40"/>
+        </w:rPr>
+        <w:lastRenderedPageBreak/>
+        <w:t>________________________</w:t>
+      </w:r>
+    </w:p>
+    <w:p>
+      <w:pPr>
+        <w:rPr>
+          <w:sz w:val="40"/>
+        </w:rPr>
+      </w:pPr>
+      <w:r>
+        <w:rPr>
+          <w:sz w:val="40"/>
+        </w:rPr>
+        <w:t>KARINA MONARCA A</w:t>
+      </w:r>
+    </w:p>
+    <w:p>
+      <w:pPr>
+        <w:rPr>
+          <w:sz w:val="40"/>
+        </w:rPr>
+      </w:pPr>
+    </w:p>
+    <w:p>
+      <w:pPr>
+        <w:rPr>
+          <w:sz w:val="40"/>
+        </w:rPr>
+      </w:pPr>
+    </w:p>
+    <w:p>
+      <w:pPr>
+        <w:rPr>
+          <w:sz w:val="40"/>
+        </w:rPr>
+      </w:pPr>
+    </w:p>
+    <w:p>
+      <w:pPr>
+        <w:rPr>
+          <w:sz w:val="40"/>
+        </w:rPr>
+      </w:pPr>
       <w:r>
         <w:rPr>
           <w:sz w:val="40"/>
@@ -341,6 +548,7 @@
         <w:rPr>
           <w:sz w:val="40"/>
         </w:rPr>
+        <w:lastRenderedPageBreak/>
         <w:t>________________________</w:t>
       </w:r>
     </w:p>
@@ -689,6 +897,7 @@
         <w:rPr>
           <w:sz w:val="40"/>
         </w:rPr>
+        <w:lastRenderedPageBreak/>
         <w:t>RECIBIO</w:t>
       </w:r>
     </w:p>
@@ -722,7 +931,6 @@
         <w:rPr>
           <w:sz w:val="40"/>
         </w:rPr>
-        <w:lastRenderedPageBreak/>
         <w:t>KARINA MONARCA</w:t>
       </w:r>
     </w:p>
@@ -852,6 +1060,7 @@
         <w:rPr>
           <w:sz w:val="40"/>
         </w:rPr>
+        <w:lastRenderedPageBreak/>
         <w:t xml:space="preserve">CENTRAL </w:t>
       </w:r>
     </w:p>
@@ -1026,6 +1235,7 @@
         <w:rPr>
           <w:sz w:val="40"/>
         </w:rPr>
+        <w:lastRenderedPageBreak/>
         <w:t>17  JUNIO</w:t>
       </w:r>
       <w:proofErr w:type="gramEnd"/>
@@ -1218,6 +1428,7 @@
         <w:rPr>
           <w:sz w:val="40"/>
         </w:rPr>
+        <w:lastRenderedPageBreak/>
         <w:t>4 DE JUNIO 2021</w:t>
       </w:r>
     </w:p>
@@ -1948,6 +2159,7 @@
         <w:rPr>
           <w:sz w:val="40"/>
         </w:rPr>
+        <w:lastRenderedPageBreak/>
         <w:t xml:space="preserve">27 de </w:t>
       </w:r>
       <w:proofErr w:type="gramStart"/>
@@ -2174,9 +2386,199 @@
         <w:rPr>
           <w:sz w:val="40"/>
         </w:rPr>
+        <w:t>15 DE ENERO  2021</w:t>
+      </w:r>
+    </w:p>
+    <w:p>
+      <w:pPr>
+        <w:rPr>
+          <w:sz w:val="40"/>
+        </w:rPr>
+      </w:pPr>
+    </w:p>
+    <w:p>
+      <w:pPr>
+        <w:rPr>
+          <w:sz w:val="40"/>
+        </w:rPr>
+      </w:pPr>
+    </w:p>
+    <w:p>
+      <w:pPr>
+        <w:rPr>
+          <w:sz w:val="40"/>
+        </w:rPr>
+      </w:pPr>
+    </w:p>
+    <w:p>
+      <w:pPr>
+        <w:rPr>
+          <w:sz w:val="40"/>
+        </w:rPr>
+      </w:pPr>
+      <w:r>
+        <w:rPr>
+          <w:sz w:val="40"/>
+        </w:rPr>
+        <w:t xml:space="preserve">CENTRAL </w:t>
+      </w:r>
+    </w:p>
+    <w:p>
+      <w:pPr>
+        <w:rPr>
+          <w:sz w:val="40"/>
+        </w:rPr>
+      </w:pPr>
+    </w:p>
+    <w:p>
+      <w:pPr>
+        <w:rPr>
+          <w:sz w:val="40"/>
+        </w:rPr>
+      </w:pPr>
+    </w:p>
+    <w:p>
+      <w:pPr>
+        <w:rPr>
+          <w:sz w:val="40"/>
+        </w:rPr>
+      </w:pPr>
+      <w:r>
+        <w:rPr>
+          <w:sz w:val="40"/>
+        </w:rPr>
+        <w:t xml:space="preserve">SALIDAS DE SUCURSAL #   0251 E   </w:t>
+      </w:r>
+      <w:proofErr w:type="gramStart"/>
+      <w:r>
+        <w:rPr>
+          <w:sz w:val="40"/>
+        </w:rPr>
+        <w:t>al  0500</w:t>
+      </w:r>
+      <w:proofErr w:type="gramEnd"/>
+      <w:r>
+        <w:rPr>
+          <w:sz w:val="40"/>
+        </w:rPr>
+        <w:t xml:space="preserve"> E</w:t>
+      </w:r>
+    </w:p>
+    <w:p>
+      <w:pPr>
+        <w:rPr>
+          <w:sz w:val="40"/>
+        </w:rPr>
+      </w:pPr>
+    </w:p>
+    <w:p>
+      <w:pPr>
+        <w:rPr>
+          <w:sz w:val="40"/>
+        </w:rPr>
+      </w:pPr>
+    </w:p>
+    <w:p>
+      <w:pPr>
+        <w:rPr>
+          <w:sz w:val="40"/>
+        </w:rPr>
+      </w:pPr>
+    </w:p>
+    <w:p>
+      <w:pPr>
+        <w:rPr>
+          <w:sz w:val="40"/>
+        </w:rPr>
+      </w:pPr>
+    </w:p>
+    <w:p>
+      <w:pPr>
+        <w:rPr>
+          <w:sz w:val="40"/>
+        </w:rPr>
+      </w:pPr>
+    </w:p>
+    <w:p>
+      <w:pPr>
+        <w:rPr>
+          <w:sz w:val="40"/>
+        </w:rPr>
+      </w:pPr>
+      <w:r>
+        <w:rPr>
+          <w:sz w:val="40"/>
+        </w:rPr>
+        <w:t>RECIBIO</w:t>
+      </w:r>
+    </w:p>
+    <w:p>
+      <w:pPr>
+        <w:rPr>
+          <w:sz w:val="40"/>
+        </w:rPr>
+      </w:pPr>
+    </w:p>
+    <w:p>
+      <w:pPr>
+        <w:rPr>
+          <w:sz w:val="40"/>
+        </w:rPr>
+      </w:pPr>
+      <w:r>
+        <w:rPr>
+          <w:sz w:val="40"/>
+        </w:rPr>
+        <w:t>__________________</w:t>
+      </w:r>
+    </w:p>
+    <w:p>
+      <w:pPr>
+        <w:rPr>
+          <w:sz w:val="40"/>
+        </w:rPr>
+      </w:pPr>
+      <w:r>
+        <w:rPr>
+          <w:sz w:val="40"/>
+        </w:rPr>
         <w:lastRenderedPageBreak/>
-        <w:t>15 DE ENERO  2021</w:t>
-      </w:r>
+        <w:t>KARINA MONARCA</w:t>
+      </w:r>
+    </w:p>
+    <w:p>
+      <w:pPr>
+        <w:rPr>
+          <w:sz w:val="40"/>
+        </w:rPr>
+      </w:pPr>
+    </w:p>
+    <w:p>
+      <w:pPr>
+        <w:rPr>
+          <w:sz w:val="40"/>
+        </w:rPr>
+      </w:pPr>
+    </w:p>
+    <w:p>
+      <w:pPr>
+        <w:rPr>
+          <w:sz w:val="40"/>
+        </w:rPr>
+      </w:pPr>
+      <w:r>
+        <w:rPr>
+          <w:sz w:val="40"/>
+        </w:rPr>
+        <w:t>14   ENERO DE 2021</w:t>
+      </w:r>
+    </w:p>
+    <w:p>
+      <w:pPr>
+        <w:rPr>
+          <w:sz w:val="40"/>
+        </w:rPr>
+      </w:pPr>
     </w:p>
     <w:p>
       <w:pPr>
@@ -2232,114 +2634,76 @@
           <w:sz w:val="40"/>
         </w:rPr>
       </w:pPr>
-      <w:r>
-        <w:rPr>
-          <w:sz w:val="40"/>
-        </w:rPr>
-        <w:t xml:space="preserve">SALIDAS DE SUCURSAL #   0251 E   </w:t>
+    </w:p>
+    <w:p>
+      <w:pPr>
+        <w:rPr>
+          <w:sz w:val="40"/>
+        </w:rPr>
+      </w:pPr>
+      <w:r>
+        <w:rPr>
+          <w:sz w:val="40"/>
+        </w:rPr>
+        <w:t xml:space="preserve">SALIDAS </w:t>
       </w:r>
       <w:proofErr w:type="gramStart"/>
       <w:r>
         <w:rPr>
           <w:sz w:val="40"/>
         </w:rPr>
-        <w:t>al  0500</w:t>
+        <w:t>CENTRAL  #</w:t>
       </w:r>
       <w:proofErr w:type="gramEnd"/>
       <w:r>
         <w:rPr>
           <w:sz w:val="40"/>
         </w:rPr>
-        <w:t xml:space="preserve"> E</w:t>
-      </w:r>
-    </w:p>
-    <w:p>
-      <w:pPr>
-        <w:rPr>
-          <w:sz w:val="40"/>
-        </w:rPr>
-      </w:pPr>
-    </w:p>
-    <w:p>
-      <w:pPr>
-        <w:rPr>
-          <w:sz w:val="40"/>
-        </w:rPr>
-      </w:pPr>
-    </w:p>
-    <w:p>
-      <w:pPr>
-        <w:rPr>
-          <w:sz w:val="40"/>
-        </w:rPr>
-      </w:pPr>
-    </w:p>
-    <w:p>
-      <w:pPr>
-        <w:rPr>
-          <w:sz w:val="40"/>
-        </w:rPr>
-      </w:pPr>
-    </w:p>
-    <w:p>
-      <w:pPr>
-        <w:rPr>
-          <w:sz w:val="40"/>
-        </w:rPr>
-      </w:pPr>
-    </w:p>
-    <w:p>
-      <w:pPr>
-        <w:rPr>
-          <w:sz w:val="40"/>
-        </w:rPr>
-      </w:pPr>
-      <w:r>
-        <w:rPr>
-          <w:sz w:val="40"/>
-        </w:rPr>
-        <w:t>RECIBIO</w:t>
-      </w:r>
-    </w:p>
-    <w:p>
-      <w:pPr>
-        <w:rPr>
-          <w:sz w:val="40"/>
-        </w:rPr>
-      </w:pPr>
-    </w:p>
-    <w:p>
-      <w:pPr>
-        <w:rPr>
-          <w:sz w:val="40"/>
-        </w:rPr>
-      </w:pPr>
-      <w:r>
-        <w:rPr>
-          <w:sz w:val="40"/>
-        </w:rPr>
-        <w:t>__________________</w:t>
-      </w:r>
-    </w:p>
-    <w:p>
-      <w:pPr>
-        <w:rPr>
-          <w:sz w:val="40"/>
-        </w:rPr>
-      </w:pPr>
-      <w:r>
-        <w:rPr>
-          <w:sz w:val="40"/>
-        </w:rPr>
-        <w:t>KARINA MONARCA</w:t>
-      </w:r>
-    </w:p>
-    <w:p>
-      <w:pPr>
-        <w:rPr>
-          <w:sz w:val="40"/>
-        </w:rPr>
-      </w:pPr>
+        <w:t xml:space="preserve">  1701  al   #  1800</w:t>
+      </w:r>
+    </w:p>
+    <w:p>
+      <w:pPr>
+        <w:rPr>
+          <w:sz w:val="40"/>
+        </w:rPr>
+      </w:pPr>
+    </w:p>
+    <w:p>
+      <w:pPr>
+        <w:rPr>
+          <w:sz w:val="40"/>
+        </w:rPr>
+      </w:pPr>
+    </w:p>
+    <w:p>
+      <w:pPr>
+        <w:rPr>
+          <w:sz w:val="40"/>
+        </w:rPr>
+      </w:pPr>
+    </w:p>
+    <w:p>
+      <w:pPr>
+        <w:rPr>
+          <w:sz w:val="40"/>
+        </w:rPr>
+      </w:pPr>
+    </w:p>
+    <w:p>
+      <w:pPr>
+        <w:rPr>
+          <w:sz w:val="40"/>
+        </w:rPr>
+      </w:pPr>
+      <w:proofErr w:type="spellStart"/>
+      <w:r>
+        <w:rPr>
+          <w:sz w:val="40"/>
+        </w:rPr>
+        <w:t>Recibio</w:t>
+      </w:r>
+      <w:proofErr w:type="spellEnd"/>
     </w:p>
     <w:p>
       <w:pPr>
@@ -2359,158 +2723,6 @@
           <w:sz w:val="40"/>
         </w:rPr>
         <w:lastRenderedPageBreak/>
-        <w:t>14   ENERO DE 2021</w:t>
-      </w:r>
-    </w:p>
-    <w:p>
-      <w:pPr>
-        <w:rPr>
-          <w:sz w:val="40"/>
-        </w:rPr>
-      </w:pPr>
-    </w:p>
-    <w:p>
-      <w:pPr>
-        <w:rPr>
-          <w:sz w:val="40"/>
-        </w:rPr>
-      </w:pPr>
-    </w:p>
-    <w:p>
-      <w:pPr>
-        <w:rPr>
-          <w:sz w:val="40"/>
-        </w:rPr>
-      </w:pPr>
-    </w:p>
-    <w:p>
-      <w:pPr>
-        <w:rPr>
-          <w:sz w:val="40"/>
-        </w:rPr>
-      </w:pPr>
-    </w:p>
-    <w:p>
-      <w:pPr>
-        <w:rPr>
-          <w:sz w:val="40"/>
-        </w:rPr>
-      </w:pPr>
-      <w:r>
-        <w:rPr>
-          <w:sz w:val="40"/>
-        </w:rPr>
-        <w:t xml:space="preserve">CENTRAL </w:t>
-      </w:r>
-    </w:p>
-    <w:p>
-      <w:pPr>
-        <w:rPr>
-          <w:sz w:val="40"/>
-        </w:rPr>
-      </w:pPr>
-    </w:p>
-    <w:p>
-      <w:pPr>
-        <w:rPr>
-          <w:sz w:val="40"/>
-        </w:rPr>
-      </w:pPr>
-    </w:p>
-    <w:p>
-      <w:pPr>
-        <w:rPr>
-          <w:sz w:val="40"/>
-        </w:rPr>
-      </w:pPr>
-    </w:p>
-    <w:p>
-      <w:pPr>
-        <w:rPr>
-          <w:sz w:val="40"/>
-        </w:rPr>
-      </w:pPr>
-      <w:r>
-        <w:rPr>
-          <w:sz w:val="40"/>
-        </w:rPr>
-        <w:t xml:space="preserve">SALIDAS </w:t>
-      </w:r>
-      <w:proofErr w:type="gramStart"/>
-      <w:r>
-        <w:rPr>
-          <w:sz w:val="40"/>
-        </w:rPr>
-        <w:t>CENTRAL  #</w:t>
-      </w:r>
-      <w:proofErr w:type="gramEnd"/>
-      <w:r>
-        <w:rPr>
-          <w:sz w:val="40"/>
-        </w:rPr>
-        <w:t xml:space="preserve">  1701  al   #  1800</w:t>
-      </w:r>
-    </w:p>
-    <w:p>
-      <w:pPr>
-        <w:rPr>
-          <w:sz w:val="40"/>
-        </w:rPr>
-      </w:pPr>
-    </w:p>
-    <w:p>
-      <w:pPr>
-        <w:rPr>
-          <w:sz w:val="40"/>
-        </w:rPr>
-      </w:pPr>
-    </w:p>
-    <w:p>
-      <w:pPr>
-        <w:rPr>
-          <w:sz w:val="40"/>
-        </w:rPr>
-      </w:pPr>
-    </w:p>
-    <w:p>
-      <w:pPr>
-        <w:rPr>
-          <w:sz w:val="40"/>
-        </w:rPr>
-      </w:pPr>
-    </w:p>
-    <w:p>
-      <w:pPr>
-        <w:rPr>
-          <w:sz w:val="40"/>
-        </w:rPr>
-      </w:pPr>
-      <w:proofErr w:type="spellStart"/>
-      <w:r>
-        <w:rPr>
-          <w:sz w:val="40"/>
-        </w:rPr>
-        <w:t>Recibio</w:t>
-      </w:r>
-      <w:proofErr w:type="spellEnd"/>
-    </w:p>
-    <w:p>
-      <w:pPr>
-        <w:rPr>
-          <w:sz w:val="40"/>
-        </w:rPr>
-      </w:pPr>
-    </w:p>
-    <w:p>
-      <w:pPr>
-        <w:rPr>
-          <w:sz w:val="40"/>
-        </w:rPr>
-      </w:pPr>
-      <w:r>
-        <w:rPr>
-          <w:sz w:val="40"/>
-        </w:rPr>
         <w:t>_____________________</w:t>
       </w:r>
     </w:p>

</xml_diff>